<commit_message>
2 2 commit seguro listo
</commit_message>
<xml_diff>
--- a/Git init2.docx
+++ b/Git init2.docx
@@ -1123,6 +1123,41 @@
         </w:rPr>
         <w:t>Git tag -d 2b4f375</w:t>
       </w:r>
+      <w:r>
+        <w:rPr>
+          <w:sz w:val="16"/>
+          <w:szCs w:val="16"/>
+          <w:highlight w:val="yellow"/>
+          <w:lang w:val="en-US"/>
+        </w:rPr>
+        <w:t xml:space="preserve"> (eliminar una etiqueta local) (verificar git tag)</w:t>
+      </w:r>
+    </w:p>
+    <w:p>
+      <w:pPr>
+        <w:pStyle w:val="Prrafodelista"/>
+        <w:numPr>
+          <w:ilvl w:val="0"/>
+          <w:numId w:val="1"/>
+        </w:numPr>
+        <w:rPr>
+          <w:sz w:val="16"/>
+          <w:szCs w:val="16"/>
+          <w:highlight w:val="yellow"/>
+          <w:lang w:val="en-US"/>
+        </w:rPr>
+      </w:pPr>
+      <w:r>
+        <w:rPr>
+          <w:sz w:val="16"/>
+          <w:szCs w:val="16"/>
+          <w:highlight w:val="yellow"/>
+          <w:lang w:val="en-US"/>
+        </w:rPr>
+        <w:t>Git push origin –delete v0.0.3 (eliminar una etiqueta remota) (verificar git ls-remote –tags origin)</w:t>
+      </w:r>
+      <w:bookmarkStart w:id="0" w:name="_GoBack"/>
+      <w:bookmarkEnd w:id="0"/>
     </w:p>
     <w:p>
       <w:pPr>
@@ -1145,6 +1180,14 @@
         </w:rPr>
         <w:t>Git push –tags/--tag</w:t>
       </w:r>
+      <w:r>
+        <w:rPr>
+          <w:sz w:val="16"/>
+          <w:szCs w:val="16"/>
+          <w:lang w:val="en-US"/>
+        </w:rPr>
+        <w:t xml:space="preserve"> </w:t>
+      </w:r>
     </w:p>
     <w:p>
       <w:pPr>
@@ -2217,6 +2260,7 @@
           <w:szCs w:val="16"/>
           <w:lang w:val="en-US"/>
         </w:rPr>
+        <w:lastRenderedPageBreak/>
         <w:t>Git branch -r</w:t>
       </w:r>
     </w:p>
@@ -2239,7 +2283,6 @@
           <w:szCs w:val="16"/>
           <w:lang w:val="en-US"/>
         </w:rPr>
-        <w:lastRenderedPageBreak/>
         <w:t>Git branch -a</w:t>
       </w:r>
     </w:p>
@@ -4407,32 +4450,39 @@
         </w:rPr>
         <w:t>git log –oneline –all –show-signature</w:t>
       </w:r>
-    </w:p>
-    <w:p>
-      <w:pPr>
-        <w:pStyle w:val="Prrafodelista"/>
-        <w:numPr>
-          <w:ilvl w:val="0"/>
-          <w:numId w:val="1"/>
-        </w:numPr>
+      <w:r>
         <w:rPr>
           <w:sz w:val="16"/>
           <w:szCs w:val="16"/>
           <w:highlight w:val="yellow"/>
           <w:lang w:val="en-US"/>
         </w:rPr>
-      </w:pPr>
-      <w:r>
+        <w:t xml:space="preserve"> </w:t>
+      </w:r>
+    </w:p>
+    <w:p>
+      <w:pPr>
+        <w:pStyle w:val="Prrafodelista"/>
+        <w:numPr>
+          <w:ilvl w:val="0"/>
+          <w:numId w:val="1"/>
+        </w:numPr>
         <w:rPr>
           <w:sz w:val="16"/>
           <w:szCs w:val="16"/>
           <w:highlight w:val="yellow"/>
           <w:lang w:val="en-US"/>
         </w:rPr>
+      </w:pPr>
+      <w:r>
+        <w:rPr>
+          <w:sz w:val="16"/>
+          <w:szCs w:val="16"/>
+          <w:highlight w:val="yellow"/>
+          <w:lang w:val="en-US"/>
+        </w:rPr>
         <w:t>git tag -a -s v0.0.4 2f3bi74 – message “etiqueta agregada y segura”</w:t>
       </w:r>
-      <w:bookmarkStart w:id="0" w:name="_GoBack"/>
-      <w:bookmarkEnd w:id="0"/>
     </w:p>
     <w:p>
       <w:pPr>
@@ -4475,6 +4525,7 @@
           <w:szCs w:val="16"/>
           <w:lang w:val="en-US"/>
         </w:rPr>
+        <w:lastRenderedPageBreak/>
         <w:t>git log –pretty=”%h %G? %s”</w:t>
       </w:r>
     </w:p>
@@ -4497,7 +4548,6 @@
           <w:szCs w:val="16"/>
           <w:lang w:val="en-US"/>
         </w:rPr>
-        <w:lastRenderedPageBreak/>
         <w:t>git rev-list –count head</w:t>
       </w:r>
     </w:p>

</xml_diff>

<commit_message>
commit de intento de cambiar atributos seguros
</commit_message>
<xml_diff>
--- a/Git init2.docx
+++ b/Git init2.docx
@@ -1156,8 +1156,6 @@
         </w:rPr>
         <w:t>Git push origin –delete v0.0.3 (eliminar una etiqueta remota) (verificar git ls-remote –tags origin)</w:t>
       </w:r>
-      <w:bookmarkStart w:id="0" w:name="_GoBack"/>
-      <w:bookmarkEnd w:id="0"/>
     </w:p>
     <w:p>
       <w:pPr>
@@ -4494,13 +4492,64 @@
         <w:rPr>
           <w:sz w:val="16"/>
           <w:szCs w:val="16"/>
-          <w:lang w:val="en-US"/>
-        </w:rPr>
-      </w:pPr>
-      <w:r>
-        <w:rPr>
-          <w:sz w:val="16"/>
-          <w:szCs w:val="16"/>
+          <w:highlight w:val="yellow"/>
+          <w:lang w:val="en-US"/>
+        </w:rPr>
+      </w:pPr>
+      <w:r>
+        <w:rPr>
+          <w:sz w:val="16"/>
+          <w:szCs w:val="16"/>
+          <w:highlight w:val="yellow"/>
+          <w:lang w:val="en-US"/>
+        </w:rPr>
+        <w:t>git log –show-signature | grep -c “Good signature”</w:t>
+      </w:r>
+    </w:p>
+    <w:p>
+      <w:pPr>
+        <w:pStyle w:val="Prrafodelista"/>
+        <w:numPr>
+          <w:ilvl w:val="0"/>
+          <w:numId w:val="1"/>
+        </w:numPr>
+        <w:rPr>
+          <w:sz w:val="16"/>
+          <w:szCs w:val="16"/>
+          <w:highlight w:val="yellow"/>
+          <w:lang w:val="en-US"/>
+        </w:rPr>
+      </w:pPr>
+      <w:r>
+        <w:rPr>
+          <w:sz w:val="16"/>
+          <w:szCs w:val="16"/>
+          <w:highlight w:val="yellow"/>
+          <w:lang w:val="en-US"/>
+        </w:rPr>
+        <w:lastRenderedPageBreak/>
+        <w:t>!git log –show-signature | grep -c \”Good signature\”</w:t>
+      </w:r>
+    </w:p>
+    <w:p>
+      <w:pPr>
+        <w:pStyle w:val="Prrafodelista"/>
+        <w:numPr>
+          <w:ilvl w:val="0"/>
+          <w:numId w:val="1"/>
+        </w:numPr>
+        <w:rPr>
+          <w:sz w:val="16"/>
+          <w:szCs w:val="16"/>
+          <w:highlight w:val="yellow"/>
+          <w:lang w:val="en-US"/>
+        </w:rPr>
+      </w:pPr>
+      <w:r>
+        <w:rPr>
+          <w:sz w:val="16"/>
+          <w:szCs w:val="16"/>
+          <w:highlight w:val="yellow"/>
           <w:lang w:val="en-US"/>
         </w:rPr>
         <w:t>git show –show-signature</w:t>
@@ -4516,16 +4565,17 @@
         <w:rPr>
           <w:sz w:val="16"/>
           <w:szCs w:val="16"/>
-          <w:lang w:val="en-US"/>
-        </w:rPr>
-      </w:pPr>
-      <w:r>
-        <w:rPr>
-          <w:sz w:val="16"/>
-          <w:szCs w:val="16"/>
-          <w:lang w:val="en-US"/>
-        </w:rPr>
-        <w:lastRenderedPageBreak/>
+          <w:highlight w:val="yellow"/>
+          <w:lang w:val="en-US"/>
+        </w:rPr>
+      </w:pPr>
+      <w:r>
+        <w:rPr>
+          <w:sz w:val="16"/>
+          <w:szCs w:val="16"/>
+          <w:highlight w:val="yellow"/>
+          <w:lang w:val="en-US"/>
+        </w:rPr>
         <w:t>git log –pretty=”%h %G? %s”</w:t>
       </w:r>
     </w:p>
@@ -4539,13 +4589,15 @@
         <w:rPr>
           <w:sz w:val="16"/>
           <w:szCs w:val="16"/>
-          <w:lang w:val="en-US"/>
-        </w:rPr>
-      </w:pPr>
-      <w:r>
-        <w:rPr>
-          <w:sz w:val="16"/>
-          <w:szCs w:val="16"/>
+          <w:highlight w:val="yellow"/>
+          <w:lang w:val="en-US"/>
+        </w:rPr>
+      </w:pPr>
+      <w:r>
+        <w:rPr>
+          <w:sz w:val="16"/>
+          <w:szCs w:val="16"/>
+          <w:highlight w:val="yellow"/>
           <w:lang w:val="en-US"/>
         </w:rPr>
         <w:t>git rev-list –count head</w:t>
@@ -4561,6 +4613,187 @@
         <w:rPr>
           <w:sz w:val="16"/>
           <w:szCs w:val="16"/>
+          <w:highlight w:val="yellow"/>
+          <w:lang w:val="en-US"/>
+        </w:rPr>
+      </w:pPr>
+      <w:r>
+        <w:rPr>
+          <w:sz w:val="16"/>
+          <w:szCs w:val="16"/>
+          <w:highlight w:val="yellow"/>
+          <w:lang w:val="en-US"/>
+        </w:rPr>
+        <w:t>git rebase -I head^</w:t>
+      </w:r>
+      <w:r>
+        <w:rPr>
+          <w:sz w:val="16"/>
+          <w:szCs w:val="16"/>
+          <w:highlight w:val="yellow"/>
+          <w:lang w:val="en-US"/>
+        </w:rPr>
+        <w:t>(head~3)</w:t>
+      </w:r>
+      <w:r>
+        <w:rPr>
+          <w:sz w:val="16"/>
+          <w:szCs w:val="16"/>
+          <w:highlight w:val="yellow"/>
+          <w:lang w:val="en-US"/>
+        </w:rPr>
+        <w:t xml:space="preserve"> </w:t>
+      </w:r>
+      <w:r>
+        <w:rPr>
+          <w:sz w:val="16"/>
+          <w:szCs w:val="16"/>
+          <w:highlight w:val="yellow"/>
+          <w:lang w:val="en-US"/>
+        </w:rPr>
+        <w:t>luego git add .  // git commit –amend -S  // git rebase --continue</w:t>
+      </w:r>
+    </w:p>
+    <w:p>
+      <w:pPr>
+        <w:pStyle w:val="Prrafodelista"/>
+        <w:numPr>
+          <w:ilvl w:val="0"/>
+          <w:numId w:val="1"/>
+        </w:numPr>
+        <w:rPr>
+          <w:sz w:val="16"/>
+          <w:szCs w:val="16"/>
+          <w:highlight w:val="yellow"/>
+          <w:lang w:val="en-US"/>
+        </w:rPr>
+      </w:pPr>
+      <w:r>
+        <w:rPr>
+          <w:sz w:val="16"/>
+          <w:szCs w:val="16"/>
+          <w:highlight w:val="yellow"/>
+          <w:lang w:val="en-US"/>
+        </w:rPr>
+        <w:t>git rebase -I –root</w:t>
+      </w:r>
+      <w:r>
+        <w:rPr>
+          <w:sz w:val="16"/>
+          <w:szCs w:val="16"/>
+          <w:highlight w:val="yellow"/>
+          <w:lang w:val="en-US"/>
+        </w:rPr>
+        <w:t xml:space="preserve"> </w:t>
+      </w:r>
+      <w:r>
+        <w:rPr>
+          <w:sz w:val="16"/>
+          <w:szCs w:val="16"/>
+          <w:highlight w:val="yellow"/>
+          <w:lang w:val="en-US"/>
+        </w:rPr>
+        <w:t>luego git add .  // git commit –amend -S  // git rebase --continue</w:t>
+      </w:r>
+    </w:p>
+    <w:p>
+      <w:pPr>
+        <w:pStyle w:val="Prrafodelista"/>
+        <w:numPr>
+          <w:ilvl w:val="0"/>
+          <w:numId w:val="1"/>
+        </w:numPr>
+        <w:rPr>
+          <w:sz w:val="16"/>
+          <w:szCs w:val="16"/>
+          <w:highlight w:val="yellow"/>
+          <w:lang w:val="en-US"/>
+        </w:rPr>
+      </w:pPr>
+      <w:r>
+        <w:rPr>
+          <w:sz w:val="16"/>
+          <w:szCs w:val="16"/>
+          <w:highlight w:val="yellow"/>
+          <w:lang w:val="en-US"/>
+        </w:rPr>
+        <w:t xml:space="preserve">git rebase -I 2sd9dj1^ </w:t>
+      </w:r>
+      <w:bookmarkStart w:id="0" w:name="_Hlk216388838"/>
+      <w:r>
+        <w:rPr>
+          <w:sz w:val="16"/>
+          <w:szCs w:val="16"/>
+          <w:highlight w:val="yellow"/>
+          <w:lang w:val="en-US"/>
+        </w:rPr>
+        <w:t>luego git add .  //</w:t>
+      </w:r>
+      <w:r>
+        <w:rPr>
+          <w:sz w:val="16"/>
+          <w:szCs w:val="16"/>
+          <w:highlight w:val="yellow"/>
+          <w:lang w:val="en-US"/>
+        </w:rPr>
+        <w:t xml:space="preserve"> git commit –amend -S  // git rebase </w:t>
+      </w:r>
+      <w:r>
+        <w:rPr>
+          <w:sz w:val="16"/>
+          <w:szCs w:val="16"/>
+          <w:highlight w:val="yellow"/>
+          <w:lang w:val="en-US"/>
+        </w:rPr>
+        <w:t>–</w:t>
+      </w:r>
+      <w:r>
+        <w:rPr>
+          <w:sz w:val="16"/>
+          <w:szCs w:val="16"/>
+          <w:highlight w:val="yellow"/>
+          <w:lang w:val="en-US"/>
+        </w:rPr>
+        <w:t>continue</w:t>
+      </w:r>
+      <w:bookmarkEnd w:id="0"/>
+    </w:p>
+    <w:p>
+      <w:pPr>
+        <w:pStyle w:val="Prrafodelista"/>
+        <w:numPr>
+          <w:ilvl w:val="0"/>
+          <w:numId w:val="1"/>
+        </w:numPr>
+        <w:rPr>
+          <w:sz w:val="16"/>
+          <w:szCs w:val="16"/>
+          <w:highlight w:val="yellow"/>
+          <w:lang w:val="en-US"/>
+        </w:rPr>
+      </w:pPr>
+      <w:r>
+        <w:rPr>
+          <w:sz w:val="16"/>
+          <w:szCs w:val="16"/>
+          <w:highlight w:val="yellow"/>
+          <w:lang w:val="en-US"/>
+        </w:rPr>
+        <w:t>git tag -v $(git tag) | wc -l (lista las tags firmadas)</w:t>
+      </w:r>
+      <w:bookmarkStart w:id="1" w:name="_GoBack"/>
+      <w:bookmarkEnd w:id="1"/>
+    </w:p>
+    <w:p>
+      <w:pPr>
+        <w:pStyle w:val="Prrafodelista"/>
+        <w:numPr>
+          <w:ilvl w:val="0"/>
+          <w:numId w:val="1"/>
+        </w:numPr>
+        <w:rPr>
+          <w:sz w:val="16"/>
+          <w:szCs w:val="16"/>
           <w:lang w:val="en-US"/>
         </w:rPr>
       </w:pPr>
@@ -4586,7 +4819,7 @@
           <w:lang w:val="en-US"/>
         </w:rPr>
       </w:pPr>
-      <w:bookmarkStart w:id="1" w:name="_Hlk216035336"/>
+      <w:bookmarkStart w:id="2" w:name="_Hlk216035336"/>
       <w:r>
         <w:rPr>
           <w:sz w:val="16"/>
@@ -4692,7 +4925,7 @@
         <w:t>git checkout dato.txt</w:t>
       </w:r>
     </w:p>
-    <w:bookmarkEnd w:id="1"/>
+    <w:bookmarkEnd w:id="2"/>
     <w:p>
       <w:pPr>
         <w:pStyle w:val="Prrafodelista"/>

</xml_diff>